<commit_message>
Initial commit with all project files
</commit_message>
<xml_diff>
--- a/assignment-2.docx
+++ b/assignment-2.docx
@@ -187,55 +187,78 @@
     <w:p/>
     <w:p>
       <w:pPr>
+        <w:pStyle w:val="ListParagraph"/>
+        <w:rPr>
+          <w:b/>
+        </w:rPr>
+      </w:pPr>
+      <w:r>
+        <w:rPr>
+          <w:b/>
+          <w:sz w:val="36"/>
+          <w:szCs w:val="36"/>
+        </w:rPr>
+        <w:lastRenderedPageBreak/>
+        <w:t>Repo URL</w:t>
+      </w:r>
+      <w:r>
+        <w:rPr>
+          <w:b/>
+          <w:sz w:val="36"/>
+          <w:szCs w:val="36"/>
+        </w:rPr>
+        <w:t>:</w:t>
+      </w:r>
+      <w:r>
         <w:rPr>
           <w:b/>
           <w:sz w:val="56"/>
           <w:szCs w:val="56"/>
         </w:rPr>
-      </w:pPr>
+        <w:t xml:space="preserve"> </w:t>
+      </w:r>
       <w:r>
         <w:rPr>
           <w:b/>
           <w:sz w:val="56"/>
           <w:szCs w:val="56"/>
         </w:rPr>
-        <w:lastRenderedPageBreak/>
-        <w:t>Repo URL</w:t>
-      </w:r>
-      <w:r>
-        <w:rPr>
-          <w:b/>
-          <w:sz w:val="56"/>
-          <w:szCs w:val="56"/>
-        </w:rPr>
         <w:br/>
       </w:r>
-      <w:r>
-        <w:t>https://github.com/punitdarira/cdk-assignment2</w:t>
-      </w:r>
-      <w:r>
-        <w:rPr>
-          <w:b/>
-          <w:sz w:val="56"/>
-          <w:szCs w:val="56"/>
-        </w:rPr>
-        <w:br/>
-      </w:r>
-      <w:r>
-        <w:rPr>
-          <w:b/>
-          <w:sz w:val="56"/>
-          <w:szCs w:val="56"/>
-        </w:rPr>
-        <w:t>CDK</w:t>
-      </w:r>
-      <w:r>
-        <w:rPr>
-          <w:b/>
-          <w:sz w:val="56"/>
-          <w:szCs w:val="56"/>
-        </w:rPr>
-        <w:t xml:space="preserve"> deploy in local</w:t>
+      <w:hyperlink r:id="rId5" w:history="1">
+        <w:r>
+          <w:rPr>
+            <w:rStyle w:val="Hyperlink"/>
+            <w:b/>
+          </w:rPr>
+          <w:t>https://github.com/Ajaypanchal123/assignment-2-cicd/blob/main/assignment-2.docx</w:t>
+        </w:r>
+      </w:hyperlink>
+    </w:p>
+    <w:p>
+      <w:pPr>
+        <w:pStyle w:val="ListParagraph"/>
+        <w:rPr>
+          <w:b/>
+        </w:rPr>
+      </w:pPr>
+    </w:p>
+    <w:p>
+      <w:pPr>
+        <w:pStyle w:val="ListParagraph"/>
+        <w:rPr>
+          <w:b/>
+          <w:sz w:val="36"/>
+          <w:szCs w:val="36"/>
+        </w:rPr>
+      </w:pPr>
+      <w:r>
+        <w:rPr>
+          <w:b/>
+          <w:sz w:val="36"/>
+          <w:szCs w:val="36"/>
+        </w:rPr>
+        <w:t>CDK deploy in local</w:t>
       </w:r>
     </w:p>
     <w:p>
@@ -256,91 +279,6 @@
                 <pic:pic xmlns:pic="http://schemas.openxmlformats.org/drawingml/2006/picture">
                   <pic:nvPicPr>
                     <pic:cNvPr id="1339327092" name="Picture 1" descr="A screenshot of a computer&#10;&#10;Description automatically generated"/>
-                    <pic:cNvPicPr/>
-                  </pic:nvPicPr>
-                  <pic:blipFill>
-                    <a:blip r:embed="rId4"/>
-                    <a:stretch>
-                      <a:fillRect/>
-                    </a:stretch>
-                  </pic:blipFill>
-                  <pic:spPr>
-                    <a:xfrm>
-                      <a:off x="0" y="0"/>
-                      <a:ext cx="5943600" cy="3343275"/>
-                    </a:xfrm>
-                    <a:prstGeom prst="rect">
-                      <a:avLst/>
-                    </a:prstGeom>
-                  </pic:spPr>
-                </pic:pic>
-              </a:graphicData>
-            </a:graphic>
-          </wp:inline>
-        </w:drawing>
-      </w:r>
-    </w:p>
-    <w:p>
-      <w:r>
-        <w:rPr>
-          <w:noProof/>
-        </w:rPr>
-        <w:drawing>
-          <wp:inline distT="0" distB="0" distL="0" distR="0" wp14:anchorId="54CCDE55" wp14:editId="7BD16E75">
-            <wp:extent cx="5943600" cy="3343275"/>
-            <wp:effectExtent l="0" t="0" r="0" b="9525"/>
-            <wp:docPr id="695919647" name="Picture 1" descr="A screenshot of a computer&#10;&#10;Description automatically generated"/>
-            <wp:cNvGraphicFramePr>
-              <a:graphicFrameLocks xmlns:a="http://schemas.openxmlformats.org/drawingml/2006/main" noChangeAspect="1"/>
-            </wp:cNvGraphicFramePr>
-            <a:graphic xmlns:a="http://schemas.openxmlformats.org/drawingml/2006/main">
-              <a:graphicData uri="http://schemas.openxmlformats.org/drawingml/2006/picture">
-                <pic:pic xmlns:pic="http://schemas.openxmlformats.org/drawingml/2006/picture">
-                  <pic:nvPicPr>
-                    <pic:cNvPr id="695919647" name="Picture 1" descr="A screenshot of a computer&#10;&#10;Description automatically generated"/>
-                    <pic:cNvPicPr/>
-                  </pic:nvPicPr>
-                  <pic:blipFill>
-                    <a:blip r:embed="rId5"/>
-                    <a:stretch>
-                      <a:fillRect/>
-                    </a:stretch>
-                  </pic:blipFill>
-                  <pic:spPr>
-                    <a:xfrm>
-                      <a:off x="0" y="0"/>
-                      <a:ext cx="5943600" cy="3343275"/>
-                    </a:xfrm>
-                    <a:prstGeom prst="rect">
-                      <a:avLst/>
-                    </a:prstGeom>
-                  </pic:spPr>
-                </pic:pic>
-              </a:graphicData>
-            </a:graphic>
-          </wp:inline>
-        </w:drawing>
-      </w:r>
-    </w:p>
-    <w:p>
-      <w:r>
-        <w:rPr>
-          <w:noProof/>
-        </w:rPr>
-        <w:lastRenderedPageBreak/>
-        <w:drawing>
-          <wp:inline distT="0" distB="0" distL="0" distR="0" wp14:anchorId="2C18B79F" wp14:editId="24BD3BA5">
-            <wp:extent cx="5943600" cy="3343275"/>
-            <wp:effectExtent l="0" t="0" r="0" b="9525"/>
-            <wp:docPr id="120920853" name="Picture 1" descr="A screenshot of a computer&#10;&#10;Description automatically generated"/>
-            <wp:cNvGraphicFramePr>
-              <a:graphicFrameLocks xmlns:a="http://schemas.openxmlformats.org/drawingml/2006/main" noChangeAspect="1"/>
-            </wp:cNvGraphicFramePr>
-            <a:graphic xmlns:a="http://schemas.openxmlformats.org/drawingml/2006/main">
-              <a:graphicData uri="http://schemas.openxmlformats.org/drawingml/2006/picture">
-                <pic:pic xmlns:pic="http://schemas.openxmlformats.org/drawingml/2006/picture">
-                  <pic:nvPicPr>
-                    <pic:cNvPr id="120920853" name="Picture 1" descr="A screenshot of a computer&#10;&#10;Description automatically generated"/>
                     <pic:cNvPicPr/>
                   </pic:nvPicPr>
                   <pic:blipFill>
@@ -365,13 +303,98 @@
         </w:drawing>
       </w:r>
     </w:p>
-    <w:p/>
     <w:p>
       <w:r>
         <w:rPr>
-          <w:b/>
-          <w:sz w:val="56"/>
-          <w:szCs w:val="56"/>
+          <w:noProof/>
+        </w:rPr>
+        <w:drawing>
+          <wp:inline distT="0" distB="0" distL="0" distR="0" wp14:anchorId="54CCDE55" wp14:editId="7BD16E75">
+            <wp:extent cx="5943600" cy="3343275"/>
+            <wp:effectExtent l="0" t="0" r="0" b="9525"/>
+            <wp:docPr id="695919647" name="Picture 1" descr="A screenshot of a computer&#10;&#10;Description automatically generated"/>
+            <wp:cNvGraphicFramePr>
+              <a:graphicFrameLocks xmlns:a="http://schemas.openxmlformats.org/drawingml/2006/main" noChangeAspect="1"/>
+            </wp:cNvGraphicFramePr>
+            <a:graphic xmlns:a="http://schemas.openxmlformats.org/drawingml/2006/main">
+              <a:graphicData uri="http://schemas.openxmlformats.org/drawingml/2006/picture">
+                <pic:pic xmlns:pic="http://schemas.openxmlformats.org/drawingml/2006/picture">
+                  <pic:nvPicPr>
+                    <pic:cNvPr id="695919647" name="Picture 1" descr="A screenshot of a computer&#10;&#10;Description automatically generated"/>
+                    <pic:cNvPicPr/>
+                  </pic:nvPicPr>
+                  <pic:blipFill>
+                    <a:blip r:embed="rId7"/>
+                    <a:stretch>
+                      <a:fillRect/>
+                    </a:stretch>
+                  </pic:blipFill>
+                  <pic:spPr>
+                    <a:xfrm>
+                      <a:off x="0" y="0"/>
+                      <a:ext cx="5943600" cy="3343275"/>
+                    </a:xfrm>
+                    <a:prstGeom prst="rect">
+                      <a:avLst/>
+                    </a:prstGeom>
+                  </pic:spPr>
+                </pic:pic>
+              </a:graphicData>
+            </a:graphic>
+          </wp:inline>
+        </w:drawing>
+      </w:r>
+    </w:p>
+    <w:p>
+      <w:r>
+        <w:rPr>
+          <w:noProof/>
+        </w:rPr>
+        <w:lastRenderedPageBreak/>
+        <w:drawing>
+          <wp:inline distT="0" distB="0" distL="0" distR="0" wp14:anchorId="2C18B79F" wp14:editId="24BD3BA5">
+            <wp:extent cx="5943600" cy="3343275"/>
+            <wp:effectExtent l="0" t="0" r="0" b="9525"/>
+            <wp:docPr id="120920853" name="Picture 1" descr="A screenshot of a computer&#10;&#10;Description automatically generated"/>
+            <wp:cNvGraphicFramePr>
+              <a:graphicFrameLocks xmlns:a="http://schemas.openxmlformats.org/drawingml/2006/main" noChangeAspect="1"/>
+            </wp:cNvGraphicFramePr>
+            <a:graphic xmlns:a="http://schemas.openxmlformats.org/drawingml/2006/main">
+              <a:graphicData uri="http://schemas.openxmlformats.org/drawingml/2006/picture">
+                <pic:pic xmlns:pic="http://schemas.openxmlformats.org/drawingml/2006/picture">
+                  <pic:nvPicPr>
+                    <pic:cNvPr id="120920853" name="Picture 1" descr="A screenshot of a computer&#10;&#10;Description automatically generated"/>
+                    <pic:cNvPicPr/>
+                  </pic:nvPicPr>
+                  <pic:blipFill>
+                    <a:blip r:embed="rId8"/>
+                    <a:stretch>
+                      <a:fillRect/>
+                    </a:stretch>
+                  </pic:blipFill>
+                  <pic:spPr>
+                    <a:xfrm>
+                      <a:off x="0" y="0"/>
+                      <a:ext cx="5943600" cy="3343275"/>
+                    </a:xfrm>
+                    <a:prstGeom prst="rect">
+                      <a:avLst/>
+                    </a:prstGeom>
+                  </pic:spPr>
+                </pic:pic>
+              </a:graphicData>
+            </a:graphic>
+          </wp:inline>
+        </w:drawing>
+      </w:r>
+    </w:p>
+    <w:p/>
+    <w:p>
+      <w:r>
+        <w:rPr>
+          <w:b/>
+          <w:sz w:val="36"/>
+          <w:szCs w:val="36"/>
         </w:rPr>
         <w:t>Created resources in AWS-</w:t>
       </w:r>
@@ -410,7 +433,7 @@
                     </pic:cNvPicPr>
                   </pic:nvPicPr>
                   <pic:blipFill>
-                    <a:blip r:embed="rId7">
+                    <a:blip r:embed="rId9">
                       <a:extLst>
                         <a:ext uri="{28A0092B-C50C-407E-A947-70E740481C1C}">
                           <a14:useLocalDpi xmlns:a14="http://schemas.microsoft.com/office/drawing/2010/main" val="0"/>
@@ -444,7 +467,6 @@
     </w:p>
     <w:p>
       <w:r>
-        <w:lastRenderedPageBreak/>
         <w:t>Invoking lambda through API Gateway-</w:t>
       </w:r>
     </w:p>
@@ -460,6 +482,7 @@
         <w:rPr>
           <w:noProof/>
         </w:rPr>
+        <w:lastRenderedPageBreak/>
         <w:drawing>
           <wp:inline distT="0" distB="0" distL="0" distR="0" wp14:anchorId="56B3495A" wp14:editId="3C25A7BF">
             <wp:extent cx="5943600" cy="3134360"/>
@@ -473,159 +496,6 @@
                 <pic:pic xmlns:pic="http://schemas.openxmlformats.org/drawingml/2006/picture">
                   <pic:nvPicPr>
                     <pic:cNvPr id="2004756310" name="Picture 2" descr="A screenshot of a computer&#10;&#10;Description automatically generated"/>
-                    <pic:cNvPicPr>
-                      <a:picLocks noChangeAspect="1" noChangeArrowheads="1"/>
-                    </pic:cNvPicPr>
-                  </pic:nvPicPr>
-                  <pic:blipFill>
-                    <a:blip r:embed="rId8">
-                      <a:extLst>
-                        <a:ext uri="{28A0092B-C50C-407E-A947-70E740481C1C}">
-                          <a14:useLocalDpi xmlns:a14="http://schemas.microsoft.com/office/drawing/2010/main" val="0"/>
-                        </a:ext>
-                      </a:extLst>
-                    </a:blip>
-                    <a:srcRect/>
-                    <a:stretch>
-                      <a:fillRect/>
-                    </a:stretch>
-                  </pic:blipFill>
-                  <pic:spPr bwMode="auto">
-                    <a:xfrm>
-                      <a:off x="0" y="0"/>
-                      <a:ext cx="5943600" cy="3134360"/>
-                    </a:xfrm>
-                    <a:prstGeom prst="rect">
-                      <a:avLst/>
-                    </a:prstGeom>
-                    <a:noFill/>
-                    <a:ln>
-                      <a:noFill/>
-                    </a:ln>
-                  </pic:spPr>
-                </pic:pic>
-              </a:graphicData>
-            </a:graphic>
-          </wp:inline>
-        </w:drawing>
-      </w:r>
-    </w:p>
-    <w:p/>
-    <w:p>
-      <w:r>
-        <w:t>Lamba function</w:t>
-      </w:r>
-    </w:p>
-    <w:p>
-      <w:pPr>
-        <w:rPr>
-          <w:b/>
-          <w:sz w:val="56"/>
-          <w:szCs w:val="56"/>
-        </w:rPr>
-      </w:pPr>
-      <w:r>
-        <w:rPr>
-          <w:noProof/>
-        </w:rPr>
-        <w:drawing>
-          <wp:inline distT="0" distB="0" distL="0" distR="0" wp14:anchorId="542A605B" wp14:editId="7C909FFF">
-            <wp:extent cx="5943600" cy="3134360"/>
-            <wp:effectExtent l="0" t="0" r="0" b="8890"/>
-            <wp:docPr id="665154488" name="Picture 4" descr="A screenshot of a computer&#10;&#10;Description automatically generated"/>
-            <wp:cNvGraphicFramePr>
-              <a:graphicFrameLocks xmlns:a="http://schemas.openxmlformats.org/drawingml/2006/main" noChangeAspect="1"/>
-            </wp:cNvGraphicFramePr>
-            <a:graphic xmlns:a="http://schemas.openxmlformats.org/drawingml/2006/main">
-              <a:graphicData uri="http://schemas.openxmlformats.org/drawingml/2006/picture">
-                <pic:pic xmlns:pic="http://schemas.openxmlformats.org/drawingml/2006/picture">
-                  <pic:nvPicPr>
-                    <pic:cNvPr id="665154488" name="Picture 4" descr="A screenshot of a computer&#10;&#10;Description automatically generated"/>
-                    <pic:cNvPicPr>
-                      <a:picLocks noChangeAspect="1" noChangeArrowheads="1"/>
-                    </pic:cNvPicPr>
-                  </pic:nvPicPr>
-                  <pic:blipFill>
-                    <a:blip r:embed="rId9">
-                      <a:extLst>
-                        <a:ext uri="{28A0092B-C50C-407E-A947-70E740481C1C}">
-                          <a14:useLocalDpi xmlns:a14="http://schemas.microsoft.com/office/drawing/2010/main" val="0"/>
-                        </a:ext>
-                      </a:extLst>
-                    </a:blip>
-                    <a:srcRect/>
-                    <a:stretch>
-                      <a:fillRect/>
-                    </a:stretch>
-                  </pic:blipFill>
-                  <pic:spPr bwMode="auto">
-                    <a:xfrm>
-                      <a:off x="0" y="0"/>
-                      <a:ext cx="5943600" cy="3134360"/>
-                    </a:xfrm>
-                    <a:prstGeom prst="rect">
-                      <a:avLst/>
-                    </a:prstGeom>
-                    <a:noFill/>
-                    <a:ln>
-                      <a:noFill/>
-                    </a:ln>
-                  </pic:spPr>
-                </pic:pic>
-              </a:graphicData>
-            </a:graphic>
-          </wp:inline>
-        </w:drawing>
-      </w:r>
-    </w:p>
-    <w:p>
-      <w:pPr>
-        <w:rPr>
-          <w:b/>
-          <w:sz w:val="56"/>
-          <w:szCs w:val="56"/>
-        </w:rPr>
-      </w:pPr>
-      <w:r>
-        <w:rPr>
-          <w:b/>
-          <w:sz w:val="56"/>
-          <w:szCs w:val="56"/>
-        </w:rPr>
-        <w:lastRenderedPageBreak/>
-        <w:br/>
-      </w:r>
-      <w:r>
-        <w:t>DynamoDB</w:t>
-      </w:r>
-      <w:r>
-        <w:t xml:space="preserve"> created</w:t>
-      </w:r>
-      <w:r>
-        <w:rPr>
-          <w:b/>
-          <w:sz w:val="56"/>
-          <w:szCs w:val="56"/>
-        </w:rPr>
-        <w:br/>
-      </w:r>
-      <w:r>
-        <w:rPr>
-          <w:noProof/>
-        </w:rPr>
-        <w:drawing>
-          <wp:inline distT="0" distB="0" distL="0" distR="0" wp14:anchorId="550403AF" wp14:editId="4E857608">
-            <wp:extent cx="5943600" cy="3134360"/>
-            <wp:effectExtent l="0" t="0" r="0" b="8890"/>
-            <wp:docPr id="150716821" name="Picture 1" descr="A screenshot of a computer&#10;&#10;Description automatically generated"/>
-            <wp:cNvGraphicFramePr>
-              <a:graphicFrameLocks xmlns:a="http://schemas.openxmlformats.org/drawingml/2006/main" noChangeAspect="1"/>
-            </wp:cNvGraphicFramePr>
-            <a:graphic xmlns:a="http://schemas.openxmlformats.org/drawingml/2006/main">
-              <a:graphicData uri="http://schemas.openxmlformats.org/drawingml/2006/picture">
-                <pic:pic xmlns:pic="http://schemas.openxmlformats.org/drawingml/2006/picture">
-                  <pic:nvPicPr>
-                    <pic:cNvPr id="150716821" name="Picture 1" descr="A screenshot of a computer&#10;&#10;Description automatically generated"/>
                     <pic:cNvPicPr>
                       <a:picLocks noChangeAspect="1" noChangeArrowheads="1"/>
                     </pic:cNvPicPr>
@@ -663,6 +533,159 @@
         </w:drawing>
       </w:r>
     </w:p>
+    <w:p/>
+    <w:p>
+      <w:r>
+        <w:t>Lamba function</w:t>
+      </w:r>
+    </w:p>
+    <w:p>
+      <w:pPr>
+        <w:rPr>
+          <w:b/>
+          <w:sz w:val="56"/>
+          <w:szCs w:val="56"/>
+        </w:rPr>
+      </w:pPr>
+      <w:r>
+        <w:rPr>
+          <w:noProof/>
+        </w:rPr>
+        <w:drawing>
+          <wp:inline distT="0" distB="0" distL="0" distR="0" wp14:anchorId="542A605B" wp14:editId="7C909FFF">
+            <wp:extent cx="5943600" cy="3134360"/>
+            <wp:effectExtent l="0" t="0" r="0" b="8890"/>
+            <wp:docPr id="665154488" name="Picture 4" descr="A screenshot of a computer&#10;&#10;Description automatically generated"/>
+            <wp:cNvGraphicFramePr>
+              <a:graphicFrameLocks xmlns:a="http://schemas.openxmlformats.org/drawingml/2006/main" noChangeAspect="1"/>
+            </wp:cNvGraphicFramePr>
+            <a:graphic xmlns:a="http://schemas.openxmlformats.org/drawingml/2006/main">
+              <a:graphicData uri="http://schemas.openxmlformats.org/drawingml/2006/picture">
+                <pic:pic xmlns:pic="http://schemas.openxmlformats.org/drawingml/2006/picture">
+                  <pic:nvPicPr>
+                    <pic:cNvPr id="665154488" name="Picture 4" descr="A screenshot of a computer&#10;&#10;Description automatically generated"/>
+                    <pic:cNvPicPr>
+                      <a:picLocks noChangeAspect="1" noChangeArrowheads="1"/>
+                    </pic:cNvPicPr>
+                  </pic:nvPicPr>
+                  <pic:blipFill>
+                    <a:blip r:embed="rId11">
+                      <a:extLst>
+                        <a:ext uri="{28A0092B-C50C-407E-A947-70E740481C1C}">
+                          <a14:useLocalDpi xmlns:a14="http://schemas.microsoft.com/office/drawing/2010/main" val="0"/>
+                        </a:ext>
+                      </a:extLst>
+                    </a:blip>
+                    <a:srcRect/>
+                    <a:stretch>
+                      <a:fillRect/>
+                    </a:stretch>
+                  </pic:blipFill>
+                  <pic:spPr bwMode="auto">
+                    <a:xfrm>
+                      <a:off x="0" y="0"/>
+                      <a:ext cx="5943600" cy="3134360"/>
+                    </a:xfrm>
+                    <a:prstGeom prst="rect">
+                      <a:avLst/>
+                    </a:prstGeom>
+                    <a:noFill/>
+                    <a:ln>
+                      <a:noFill/>
+                    </a:ln>
+                  </pic:spPr>
+                </pic:pic>
+              </a:graphicData>
+            </a:graphic>
+          </wp:inline>
+        </w:drawing>
+      </w:r>
+    </w:p>
+    <w:p>
+      <w:pPr>
+        <w:rPr>
+          <w:b/>
+          <w:sz w:val="56"/>
+          <w:szCs w:val="56"/>
+        </w:rPr>
+      </w:pPr>
+      <w:r>
+        <w:rPr>
+          <w:b/>
+          <w:sz w:val="56"/>
+          <w:szCs w:val="56"/>
+        </w:rPr>
+        <w:lastRenderedPageBreak/>
+        <w:br/>
+      </w:r>
+      <w:r>
+        <w:t>DynamoDB</w:t>
+      </w:r>
+      <w:r>
+        <w:t xml:space="preserve"> created</w:t>
+      </w:r>
+      <w:r>
+        <w:rPr>
+          <w:b/>
+          <w:sz w:val="56"/>
+          <w:szCs w:val="56"/>
+        </w:rPr>
+        <w:br/>
+      </w:r>
+      <w:r>
+        <w:rPr>
+          <w:noProof/>
+        </w:rPr>
+        <w:drawing>
+          <wp:inline distT="0" distB="0" distL="0" distR="0" wp14:anchorId="550403AF" wp14:editId="4E857608">
+            <wp:extent cx="5943600" cy="3134360"/>
+            <wp:effectExtent l="0" t="0" r="0" b="8890"/>
+            <wp:docPr id="150716821" name="Picture 1" descr="A screenshot of a computer&#10;&#10;Description automatically generated"/>
+            <wp:cNvGraphicFramePr>
+              <a:graphicFrameLocks xmlns:a="http://schemas.openxmlformats.org/drawingml/2006/main" noChangeAspect="1"/>
+            </wp:cNvGraphicFramePr>
+            <a:graphic xmlns:a="http://schemas.openxmlformats.org/drawingml/2006/main">
+              <a:graphicData uri="http://schemas.openxmlformats.org/drawingml/2006/picture">
+                <pic:pic xmlns:pic="http://schemas.openxmlformats.org/drawingml/2006/picture">
+                  <pic:nvPicPr>
+                    <pic:cNvPr id="150716821" name="Picture 1" descr="A screenshot of a computer&#10;&#10;Description automatically generated"/>
+                    <pic:cNvPicPr>
+                      <a:picLocks noChangeAspect="1" noChangeArrowheads="1"/>
+                    </pic:cNvPicPr>
+                  </pic:nvPicPr>
+                  <pic:blipFill>
+                    <a:blip r:embed="rId12">
+                      <a:extLst>
+                        <a:ext uri="{28A0092B-C50C-407E-A947-70E740481C1C}">
+                          <a14:useLocalDpi xmlns:a14="http://schemas.microsoft.com/office/drawing/2010/main" val="0"/>
+                        </a:ext>
+                      </a:extLst>
+                    </a:blip>
+                    <a:srcRect/>
+                    <a:stretch>
+                      <a:fillRect/>
+                    </a:stretch>
+                  </pic:blipFill>
+                  <pic:spPr bwMode="auto">
+                    <a:xfrm>
+                      <a:off x="0" y="0"/>
+                      <a:ext cx="5943600" cy="3134360"/>
+                    </a:xfrm>
+                    <a:prstGeom prst="rect">
+                      <a:avLst/>
+                    </a:prstGeom>
+                    <a:noFill/>
+                    <a:ln>
+                      <a:noFill/>
+                    </a:ln>
+                  </pic:spPr>
+                </pic:pic>
+              </a:graphicData>
+            </a:graphic>
+          </wp:inline>
+        </w:drawing>
+      </w:r>
+    </w:p>
     <w:p>
       <w:r>
         <w:rPr>
@@ -729,6 +752,127 @@
     </w:sectPr>
   </w:body>
 </w:document>
+</file>
+
+<file path=word/numbering.xml><?xml version="1.0" encoding="utf-8"?>
+<w:numbering xmlns:wpc="http://schemas.microsoft.com/office/word/2010/wordprocessingCanvas" xmlns:cx="http://schemas.microsoft.com/office/drawing/2014/chartex" xmlns:cx1="http://schemas.microsoft.com/office/drawing/2015/9/8/chartex" xmlns:cx2="http://schemas.microsoft.com/office/drawing/2015/10/21/chartex" xmlns:cx3="http://schemas.microsoft.com/office/drawing/2016/5/9/chartex" xmlns:cx4="http://schemas.microsoft.com/office/drawing/2016/5/10/chartex" xmlns:cx5="http://schemas.microsoft.com/office/drawing/2016/5/11/chartex" xmlns:cx6="http://schemas.microsoft.com/office/drawing/2016/5/12/chartex" xmlns:cx7="http://schemas.microsoft.com/office/drawing/2016/5/13/chartex" xmlns:cx8="http://schemas.microsoft.com/office/drawing/2016/5/14/chartex" xmlns:mc="http://schemas.openxmlformats.org/markup-compatibility/2006" xmlns:aink="http://schemas.microsoft.com/office/drawing/2016/ink" xmlns:am3d="http://schemas.microsoft.com/office/drawing/2017/model3d" xmlns:o="urn:schemas-microsoft-com:office:office" xmlns:oel="http://schemas.microsoft.com/office/2019/extlst" xmlns:r="http://schemas.openxmlformats.org/officeDocument/2006/relationships" xmlns:m="http://schemas.openxmlformats.org/officeDocument/2006/math" xmlns:v="urn:schemas-microsoft-com:vml" xmlns:wp14="http://schemas.microsoft.com/office/word/2010/wordprocessingDrawing" xmlns:wp="http://schemas.openxmlformats.org/drawingml/2006/wordprocessingDrawing" xmlns:w10="urn:schemas-microsoft-com:office:word" xmlns:w="http://schemas.openxmlformats.org/wordprocessingml/2006/main" xmlns:w14="http://schemas.microsoft.com/office/word/2010/wordml" xmlns:w15="http://schemas.microsoft.com/office/word/2012/wordml" xmlns:w16cex="http://schemas.microsoft.com/office/word/2018/wordml/cex" xmlns:w16cid="http://schemas.microsoft.com/office/word/2016/wordml/cid" xmlns:w16="http://schemas.microsoft.com/office/word/2018/wordml" xmlns:w16du="http://schemas.microsoft.com/office/word/2023/wordml/word16du" xmlns:w16sdtdh="http://schemas.microsoft.com/office/word/2020/wordml/sdtdatahash" xmlns:w16se="http://schemas.microsoft.com/office/word/2015/wordml/symex" xmlns:wpg="http://schemas.microsoft.com/office/word/2010/wordprocessingGroup" xmlns:wpi="http://schemas.microsoft.com/office/word/2010/wordprocessingInk" xmlns:wne="http://schemas.microsoft.com/office/word/2006/wordml" xmlns:wps="http://schemas.microsoft.com/office/word/2010/wordprocessingShape" mc:Ignorable="w14 w15 w16se w16cid w16 w16cex w16sdtdh w16du wp14">
+  <w:abstractNum w:abstractNumId="0" w15:restartNumberingAfterBreak="0">
+    <w:nsid w:val="05677CE2"/>
+    <w:multiLevelType w:val="hybridMultilevel"/>
+    <w:tmpl w:val="87847C78"/>
+    <w:lvl w:ilvl="0" w:tplc="40090001">
+      <w:start w:val="1"/>
+      <w:numFmt w:val="bullet"/>
+      <w:lvlText w:val=""/>
+      <w:lvlJc w:val="left"/>
+      <w:pPr>
+        <w:ind w:left="720" w:hanging="360"/>
+      </w:pPr>
+      <w:rPr>
+        <w:rFonts w:ascii="Symbol" w:hAnsi="Symbol" w:hint="default"/>
+      </w:rPr>
+    </w:lvl>
+    <w:lvl w:ilvl="1" w:tplc="40090003" w:tentative="1">
+      <w:start w:val="1"/>
+      <w:numFmt w:val="bullet"/>
+      <w:lvlText w:val="o"/>
+      <w:lvlJc w:val="left"/>
+      <w:pPr>
+        <w:ind w:left="1440" w:hanging="360"/>
+      </w:pPr>
+      <w:rPr>
+        <w:rFonts w:ascii="Courier New" w:hAnsi="Courier New" w:cs="Courier New" w:hint="default"/>
+      </w:rPr>
+    </w:lvl>
+    <w:lvl w:ilvl="2" w:tplc="40090005" w:tentative="1">
+      <w:start w:val="1"/>
+      <w:numFmt w:val="bullet"/>
+      <w:lvlText w:val=""/>
+      <w:lvlJc w:val="left"/>
+      <w:pPr>
+        <w:ind w:left="2160" w:hanging="360"/>
+      </w:pPr>
+      <w:rPr>
+        <w:rFonts w:ascii="Wingdings" w:hAnsi="Wingdings" w:hint="default"/>
+      </w:rPr>
+    </w:lvl>
+    <w:lvl w:ilvl="3" w:tplc="40090001" w:tentative="1">
+      <w:start w:val="1"/>
+      <w:numFmt w:val="bullet"/>
+      <w:lvlText w:val=""/>
+      <w:lvlJc w:val="left"/>
+      <w:pPr>
+        <w:ind w:left="2880" w:hanging="360"/>
+      </w:pPr>
+      <w:rPr>
+        <w:rFonts w:ascii="Symbol" w:hAnsi="Symbol" w:hint="default"/>
+      </w:rPr>
+    </w:lvl>
+    <w:lvl w:ilvl="4" w:tplc="40090003" w:tentative="1">
+      <w:start w:val="1"/>
+      <w:numFmt w:val="bullet"/>
+      <w:lvlText w:val="o"/>
+      <w:lvlJc w:val="left"/>
+      <w:pPr>
+        <w:ind w:left="3600" w:hanging="360"/>
+      </w:pPr>
+      <w:rPr>
+        <w:rFonts w:ascii="Courier New" w:hAnsi="Courier New" w:cs="Courier New" w:hint="default"/>
+      </w:rPr>
+    </w:lvl>
+    <w:lvl w:ilvl="5" w:tplc="40090005" w:tentative="1">
+      <w:start w:val="1"/>
+      <w:numFmt w:val="bullet"/>
+      <w:lvlText w:val=""/>
+      <w:lvlJc w:val="left"/>
+      <w:pPr>
+        <w:ind w:left="4320" w:hanging="360"/>
+      </w:pPr>
+      <w:rPr>
+        <w:rFonts w:ascii="Wingdings" w:hAnsi="Wingdings" w:hint="default"/>
+      </w:rPr>
+    </w:lvl>
+    <w:lvl w:ilvl="6" w:tplc="40090001" w:tentative="1">
+      <w:start w:val="1"/>
+      <w:numFmt w:val="bullet"/>
+      <w:lvlText w:val=""/>
+      <w:lvlJc w:val="left"/>
+      <w:pPr>
+        <w:ind w:left="5040" w:hanging="360"/>
+      </w:pPr>
+      <w:rPr>
+        <w:rFonts w:ascii="Symbol" w:hAnsi="Symbol" w:hint="default"/>
+      </w:rPr>
+    </w:lvl>
+    <w:lvl w:ilvl="7" w:tplc="40090003" w:tentative="1">
+      <w:start w:val="1"/>
+      <w:numFmt w:val="bullet"/>
+      <w:lvlText w:val="o"/>
+      <w:lvlJc w:val="left"/>
+      <w:pPr>
+        <w:ind w:left="5760" w:hanging="360"/>
+      </w:pPr>
+      <w:rPr>
+        <w:rFonts w:ascii="Courier New" w:hAnsi="Courier New" w:cs="Courier New" w:hint="default"/>
+      </w:rPr>
+    </w:lvl>
+    <w:lvl w:ilvl="8" w:tplc="40090005" w:tentative="1">
+      <w:start w:val="1"/>
+      <w:numFmt w:val="bullet"/>
+      <w:lvlText w:val=""/>
+      <w:lvlJc w:val="left"/>
+      <w:pPr>
+        <w:ind w:left="6480" w:hanging="360"/>
+      </w:pPr>
+      <w:rPr>
+        <w:rFonts w:ascii="Wingdings" w:hAnsi="Wingdings" w:hint="default"/>
+      </w:rPr>
+    </w:lvl>
+  </w:abstractNum>
+  <w:num w:numId="1" w16cid:durableId="89858453">
+    <w:abstractNumId w:val="0"/>
+  </w:num>
+</w:numbering>
 </file>
 
 <file path=word/styles.xml><?xml version="1.0" encoding="utf-8"?>
@@ -1672,6 +1816,29 @@
       <w:spacing w:val="5"/>
     </w:rPr>
   </w:style>
+  <w:style w:type="character" w:styleId="Hyperlink">
+    <w:name w:val="Hyperlink"/>
+    <w:basedOn w:val="DefaultParagraphFont"/>
+    <w:uiPriority w:val="99"/>
+    <w:unhideWhenUsed/>
+    <w:rsid w:val="00C32590"/>
+    <w:rPr>
+      <w:color w:val="467886" w:themeColor="hyperlink"/>
+      <w:u w:val="single"/>
+    </w:rPr>
+  </w:style>
+  <w:style w:type="character" w:styleId="UnresolvedMention">
+    <w:name w:val="Unresolved Mention"/>
+    <w:basedOn w:val="DefaultParagraphFont"/>
+    <w:uiPriority w:val="99"/>
+    <w:semiHidden/>
+    <w:unhideWhenUsed/>
+    <w:rsid w:val="00C32590"/>
+    <w:rPr>
+      <w:color w:val="605E5C"/>
+      <w:shd w:val="clear" w:color="auto" w:fill="E1DFDD"/>
+    </w:rPr>
+  </w:style>
 </w:styles>
 </file>
 

</xml_diff>